<commit_message>
I hope it works
</commit_message>
<xml_diff>
--- a/Relazione_SPISSO.docx
+++ b/Relazione_SPISSO.docx
@@ -3,8 +3,269 @@
 <w:document xmlns:wpc="http://schemas.microsoft.com/office/word/2010/wordprocessingCanvas" xmlns:cx="http://schemas.microsoft.com/office/drawing/2014/chartex" xmlns:cx1="http://schemas.microsoft.com/office/drawing/2015/9/8/chartex" xmlns:cx2="http://schemas.microsoft.com/office/drawing/2015/10/21/chartex" xmlns:cx3="http://schemas.microsoft.com/office/drawing/2016/5/9/chartex" xmlns:cx4="http://schemas.microsoft.com/office/drawing/2016/5/10/chartex" xmlns:cx5="http://schemas.microsoft.com/office/drawing/2016/5/11/chartex" xmlns:cx6="http://schemas.microsoft.com/office/drawing/2016/5/12/chartex" xmlns:cx7="http://schemas.microsoft.com/office/drawing/2016/5/13/chartex" xmlns:cx8="http://schemas.microsoft.com/office/drawing/2016/5/14/chartex" xmlns:mc="http://schemas.openxmlformats.org/markup-compatibility/2006" xmlns:aink="http://schemas.microsoft.com/office/drawing/2016/ink" xmlns:am3d="http://schemas.microsoft.com/office/drawing/2017/model3d" xmlns:o="urn:schemas-microsoft-com:office:office" xmlns:r="http://schemas.openxmlformats.org/officeDocument/2006/relationships" xmlns:m="http://schemas.openxmlformats.org/officeDocument/2006/math" xmlns:v="urn:schemas-microsoft-com:vml" xmlns:wp14="http://schemas.microsoft.com/office/word/2010/wordprocessingDrawing" xmlns:wp="http://schemas.openxmlformats.org/drawingml/2006/wordprocessingDrawing" xmlns:w10="urn:schemas-microsoft-com:office:word" xmlns:w="http://schemas.openxmlformats.org/wordprocessingml/2006/main" xmlns:w14="http://schemas.microsoft.com/office/word/2010/wordml" xmlns:w15="http://schemas.microsoft.com/office/word/2012/wordml" xmlns:w16cid="http://schemas.microsoft.com/office/word/2016/wordml/cid" xmlns:w16se="http://schemas.microsoft.com/office/word/2015/wordml/symex" xmlns:wpg="http://schemas.microsoft.com/office/word/2010/wordprocessingGroup" xmlns:wpi="http://schemas.microsoft.com/office/word/2010/wordprocessingInk" xmlns:wne="http://schemas.microsoft.com/office/word/2006/wordml" xmlns:wps="http://schemas.microsoft.com/office/word/2010/wordprocessingShape" mc:Ignorable="w14 w15 w16se w16cid wp14">
   <w:body>
     <w:p>
+      <w:pPr>
+        <w:pStyle w:val="Titolo1"/>
+      </w:pPr>
+      <w:r>
+        <w:t xml:space="preserve">Relazione progetto </w:t>
+      </w:r>
       <w:bookmarkStart w:id="0" w:name="_GoBack"/>
       <w:bookmarkEnd w:id="0"/>
+      <w:r>
+        <w:t>di laboratorio Reti 1</w:t>
+      </w:r>
+    </w:p>
+    <w:p/>
+    <w:p>
+      <w:pPr>
+        <w:rPr>
+          <w:rFonts w:ascii="Segoe UI" w:hAnsi="Segoe UI" w:cs="Segoe UI"/>
+        </w:rPr>
+      </w:pPr>
+      <w:r>
+        <w:rPr>
+          <w:rFonts w:ascii="Segoe UI" w:hAnsi="Segoe UI" w:cs="Segoe UI"/>
+        </w:rPr>
+        <w:t>Il progetto è diviso in due programmi: Client &amp; Server.</w:t>
+      </w:r>
+    </w:p>
+    <w:p>
+      <w:pPr>
+        <w:pStyle w:val="Titolo2"/>
+      </w:pPr>
+      <w:r>
+        <w:t>Client</w:t>
+      </w:r>
+    </w:p>
+    <w:p>
+      <w:pPr>
+        <w:jc w:val="both"/>
+        <w:rPr>
+          <w:rFonts w:ascii="Segoe UI" w:hAnsi="Segoe UI" w:cs="Segoe UI"/>
+        </w:rPr>
+      </w:pPr>
+      <w:r>
+        <w:rPr>
+          <w:rFonts w:ascii="Segoe UI" w:hAnsi="Segoe UI" w:cs="Segoe UI"/>
+        </w:rPr>
+        <w:t>L’applicativo</w:t>
+      </w:r>
+      <w:r>
+        <w:rPr>
+          <w:rFonts w:ascii="Segoe UI" w:hAnsi="Segoe UI" w:cs="Segoe UI"/>
+        </w:rPr>
+        <w:t xml:space="preserve"> client si occupa dell’interfacciamento con l’utente. Fornisce un’astrazione che evita all’utente l’inserimento dei comandi del protocollo.</w:t>
+      </w:r>
+    </w:p>
+    <w:p>
+      <w:pPr>
+        <w:jc w:val="both"/>
+        <w:rPr>
+          <w:rFonts w:ascii="Segoe UI" w:hAnsi="Segoe UI" w:cs="Segoe UI"/>
+        </w:rPr>
+      </w:pPr>
+      <w:r>
+        <w:rPr>
+          <w:rFonts w:ascii="Segoe UI" w:hAnsi="Segoe UI" w:cs="Segoe UI"/>
+        </w:rPr>
+        <w:t>All’avvio il client stabilisce una connessione socket con il server e ne riporta lo stato all’utente. In caso di successo, riporta il messaggio di benvenuto del server e fornisce una lista di possibili operazioni all’utente. Le possibili operazioni previste sono le operazioni supportate dal protocollo. In caso di immissione errata, il client chiude la connessione e riporta un messaggio di errore.</w:t>
+      </w:r>
+    </w:p>
+    <w:p>
+      <w:pPr>
+        <w:jc w:val="both"/>
+        <w:rPr>
+          <w:rFonts w:ascii="Segoe UI" w:hAnsi="Segoe UI" w:cs="Segoe UI"/>
+        </w:rPr>
+      </w:pPr>
+      <w:r>
+        <w:rPr>
+          <w:rFonts w:ascii="Segoe UI" w:hAnsi="Segoe UI" w:cs="Segoe UI"/>
+        </w:rPr>
+        <w:t xml:space="preserve">Per avviare il client è necessario compilare il sorgente tramite </w:t>
+      </w:r>
+      <w:proofErr w:type="spellStart"/>
+      <w:r>
+        <w:rPr>
+          <w:rFonts w:ascii="Segoe UI" w:hAnsi="Segoe UI" w:cs="Segoe UI"/>
+        </w:rPr>
+        <w:t>gcc</w:t>
+      </w:r>
+      <w:proofErr w:type="spellEnd"/>
+      <w:r>
+        <w:rPr>
+          <w:rFonts w:ascii="Segoe UI" w:hAnsi="Segoe UI" w:cs="Segoe UI"/>
+        </w:rPr>
+        <w:t xml:space="preserve"> per poi avviarlo specificando indirizzo e porta del server. </w:t>
+      </w:r>
+    </w:p>
+    <w:p>
+      <w:pPr>
+        <w:jc w:val="both"/>
+        <w:rPr>
+          <w:rFonts w:ascii="Segoe UI" w:hAnsi="Segoe UI" w:cs="Segoe UI"/>
+        </w:rPr>
+      </w:pPr>
+    </w:p>
+    <w:p>
+      <w:pPr>
+        <w:pStyle w:val="Titolo2"/>
+      </w:pPr>
+      <w:r>
+        <w:t>Server</w:t>
+      </w:r>
+    </w:p>
+    <w:p>
+      <w:pPr>
+        <w:jc w:val="both"/>
+        <w:rPr>
+          <w:rFonts w:ascii="Segoe UI" w:hAnsi="Segoe UI" w:cs="Segoe UI"/>
+        </w:rPr>
+      </w:pPr>
+      <w:r>
+        <w:rPr>
+          <w:rFonts w:ascii="Segoe UI" w:hAnsi="Segoe UI" w:cs="Segoe UI"/>
+        </w:rPr>
+        <w:t>L’applicativo</w:t>
+      </w:r>
+      <w:r>
+        <w:rPr>
+          <w:rFonts w:ascii="Segoe UI" w:hAnsi="Segoe UI" w:cs="Segoe UI"/>
+        </w:rPr>
+        <w:t xml:space="preserve"> Server si occupa di gestire le richieste del client e di rispondere in modo opportuno. Per avviare il Server è necessario compilarlo tramite </w:t>
+      </w:r>
+      <w:proofErr w:type="spellStart"/>
+      <w:r>
+        <w:rPr>
+          <w:rFonts w:ascii="Segoe UI" w:hAnsi="Segoe UI" w:cs="Segoe UI"/>
+        </w:rPr>
+        <w:t>gcc</w:t>
+      </w:r>
+      <w:proofErr w:type="spellEnd"/>
+      <w:r>
+        <w:rPr>
+          <w:rFonts w:ascii="Segoe UI" w:hAnsi="Segoe UI" w:cs="Segoe UI"/>
+        </w:rPr>
+        <w:t xml:space="preserve"> e successivamente richiamarlo indicando su </w:t>
+      </w:r>
+      <w:r>
+        <w:rPr>
+          <w:rFonts w:ascii="Segoe UI" w:hAnsi="Segoe UI" w:cs="Segoe UI"/>
+        </w:rPr>
+        <w:t>quale</w:t>
+      </w:r>
+      <w:r>
+        <w:rPr>
+          <w:rFonts w:ascii="Segoe UI" w:hAnsi="Segoe UI" w:cs="Segoe UI"/>
+        </w:rPr>
+        <w:t xml:space="preserve"> porta deve restare in ascolto con la seguente sintassi</w:t>
+      </w:r>
+      <w:proofErr w:type="gramStart"/>
+      <w:r>
+        <w:rPr>
+          <w:rFonts w:ascii="Segoe UI" w:hAnsi="Segoe UI" w:cs="Segoe UI"/>
+        </w:rPr>
+        <w:t>: .</w:t>
+      </w:r>
+      <w:proofErr w:type="gramEnd"/>
+      <w:r>
+        <w:rPr>
+          <w:rFonts w:ascii="Segoe UI" w:hAnsi="Segoe UI" w:cs="Segoe UI"/>
+        </w:rPr>
+        <w:t>/</w:t>
+      </w:r>
+      <w:proofErr w:type="spellStart"/>
+      <w:r>
+        <w:rPr>
+          <w:rFonts w:ascii="Segoe UI" w:hAnsi="Segoe UI" w:cs="Segoe UI"/>
+        </w:rPr>
+        <w:t>nome_prog_server</w:t>
+      </w:r>
+      <w:proofErr w:type="spellEnd"/>
+      <w:r>
+        <w:rPr>
+          <w:rFonts w:ascii="Segoe UI" w:hAnsi="Segoe UI" w:cs="Segoe UI"/>
+        </w:rPr>
+        <w:t xml:space="preserve"> [porta]</w:t>
+      </w:r>
+    </w:p>
+    <w:p>
+      <w:pPr>
+        <w:keepNext/>
+        <w:jc w:val="both"/>
+      </w:pPr>
+      <w:r>
+        <w:rPr>
+          <w:rFonts w:ascii="Segoe UI" w:hAnsi="Segoe UI" w:cs="Segoe UI"/>
+        </w:rPr>
+        <w:drawing>
+          <wp:inline distT="0" distB="0" distL="0" distR="0" wp14:anchorId="66BFE87F" wp14:editId="0E195F38">
+            <wp:extent cx="6120130" cy="885808"/>
+            <wp:effectExtent l="0" t="0" r="0" b="0"/>
+            <wp:docPr id="1" name="Immagine 1"/>
+            <wp:cNvGraphicFramePr>
+              <a:graphicFrameLocks xmlns:a="http://schemas.openxmlformats.org/drawingml/2006/main" noChangeAspect="1"/>
+            </wp:cNvGraphicFramePr>
+            <a:graphic xmlns:a="http://schemas.openxmlformats.org/drawingml/2006/main">
+              <a:graphicData uri="http://schemas.openxmlformats.org/drawingml/2006/picture">
+                <pic:pic xmlns:pic="http://schemas.openxmlformats.org/drawingml/2006/picture">
+                  <pic:nvPicPr>
+                    <pic:cNvPr id="1" name=""/>
+                    <pic:cNvPicPr/>
+                  </pic:nvPicPr>
+                  <pic:blipFill>
+                    <a:blip r:embed="rId4" cstate="print">
+                      <a:extLst>
+                        <a:ext uri="{28A0092B-C50C-407E-A947-70E740481C1C}">
+                          <a14:useLocalDpi xmlns:a14="http://schemas.microsoft.com/office/drawing/2010/main" val="0"/>
+                        </a:ext>
+                      </a:extLst>
+                    </a:blip>
+                    <a:stretch>
+                      <a:fillRect/>
+                    </a:stretch>
+                  </pic:blipFill>
+                  <pic:spPr>
+                    <a:xfrm>
+                      <a:off x="0" y="0"/>
+                      <a:ext cx="6120130" cy="885808"/>
+                    </a:xfrm>
+                    <a:prstGeom prst="rect">
+                      <a:avLst/>
+                    </a:prstGeom>
+                  </pic:spPr>
+                </pic:pic>
+              </a:graphicData>
+            </a:graphic>
+          </wp:inline>
+        </w:drawing>
+      </w:r>
+    </w:p>
+    <w:p>
+      <w:pPr>
+        <w:pStyle w:val="Didascalia"/>
+        <w:jc w:val="both"/>
+        <w:rPr>
+          <w:rFonts w:ascii="Segoe UI" w:hAnsi="Segoe UI" w:cs="Segoe UI"/>
+        </w:rPr>
+      </w:pPr>
+      <w:r>
+        <w:t>Server avviato correttamente</w:t>
+      </w:r>
+    </w:p>
+    <w:p>
+      <w:pPr>
+        <w:jc w:val="both"/>
+        <w:rPr>
+          <w:rFonts w:ascii="Segoe UI" w:hAnsi="Segoe UI" w:cs="Segoe UI"/>
+        </w:rPr>
+      </w:pPr>
+      <w:r>
+        <w:rPr>
+          <w:rFonts w:ascii="Segoe UI" w:hAnsi="Segoe UI" w:cs="Segoe UI"/>
+        </w:rPr>
+        <w:t xml:space="preserve">La porta è l’unica informazione richiesta dal server. Tutti i dati da elaborare vengono ricevuti dal client. </w:t>
+      </w:r>
     </w:p>
     <w:sectPr>
       <w:pgSz w:w="11906" w:h="16838"/>
@@ -412,6 +673,49 @@
     <w:name w:val="Normal"/>
     <w:qFormat/>
   </w:style>
+  <w:style w:type="paragraph" w:styleId="Titolo1">
+    <w:name w:val="heading 1"/>
+    <w:basedOn w:val="Normale"/>
+    <w:next w:val="Normale"/>
+    <w:link w:val="Titolo1Carattere"/>
+    <w:uiPriority w:val="9"/>
+    <w:qFormat/>
+    <w:rsid w:val="00FD6FB6"/>
+    <w:pPr>
+      <w:keepNext/>
+      <w:keepLines/>
+      <w:spacing w:before="240" w:after="0"/>
+      <w:outlineLvl w:val="0"/>
+    </w:pPr>
+    <w:rPr>
+      <w:rFonts w:asciiTheme="majorHAnsi" w:eastAsiaTheme="majorEastAsia" w:hAnsiTheme="majorHAnsi" w:cstheme="majorBidi"/>
+      <w:color w:val="2F5496" w:themeColor="accent1" w:themeShade="BF"/>
+      <w:sz w:val="32"/>
+      <w:szCs w:val="32"/>
+    </w:rPr>
+  </w:style>
+  <w:style w:type="paragraph" w:styleId="Titolo2">
+    <w:name w:val="heading 2"/>
+    <w:basedOn w:val="Normale"/>
+    <w:next w:val="Normale"/>
+    <w:link w:val="Titolo2Carattere"/>
+    <w:uiPriority w:val="9"/>
+    <w:unhideWhenUsed/>
+    <w:qFormat/>
+    <w:rsid w:val="00FD6FB6"/>
+    <w:pPr>
+      <w:keepNext/>
+      <w:keepLines/>
+      <w:spacing w:before="40" w:after="0"/>
+      <w:outlineLvl w:val="1"/>
+    </w:pPr>
+    <w:rPr>
+      <w:rFonts w:asciiTheme="majorHAnsi" w:eastAsiaTheme="majorEastAsia" w:hAnsiTheme="majorHAnsi" w:cstheme="majorBidi"/>
+      <w:color w:val="2F5496" w:themeColor="accent1" w:themeShade="BF"/>
+      <w:sz w:val="26"/>
+      <w:szCs w:val="26"/>
+    </w:rPr>
+  </w:style>
   <w:style w:type="character" w:default="1" w:styleId="Carpredefinitoparagrafo">
     <w:name w:val="Default Paragraph Font"/>
     <w:uiPriority w:val="1"/>
@@ -438,6 +742,51 @@
     <w:uiPriority w:val="99"/>
     <w:semiHidden/>
     <w:unhideWhenUsed/>
+  </w:style>
+  <w:style w:type="character" w:customStyle="1" w:styleId="Titolo1Carattere">
+    <w:name w:val="Titolo 1 Carattere"/>
+    <w:basedOn w:val="Carpredefinitoparagrafo"/>
+    <w:link w:val="Titolo1"/>
+    <w:uiPriority w:val="9"/>
+    <w:rsid w:val="00FD6FB6"/>
+    <w:rPr>
+      <w:rFonts w:asciiTheme="majorHAnsi" w:eastAsiaTheme="majorEastAsia" w:hAnsiTheme="majorHAnsi" w:cstheme="majorBidi"/>
+      <w:color w:val="2F5496" w:themeColor="accent1" w:themeShade="BF"/>
+      <w:sz w:val="32"/>
+      <w:szCs w:val="32"/>
+    </w:rPr>
+  </w:style>
+  <w:style w:type="character" w:customStyle="1" w:styleId="Titolo2Carattere">
+    <w:name w:val="Titolo 2 Carattere"/>
+    <w:basedOn w:val="Carpredefinitoparagrafo"/>
+    <w:link w:val="Titolo2"/>
+    <w:uiPriority w:val="9"/>
+    <w:rsid w:val="00FD6FB6"/>
+    <w:rPr>
+      <w:rFonts w:asciiTheme="majorHAnsi" w:eastAsiaTheme="majorEastAsia" w:hAnsiTheme="majorHAnsi" w:cstheme="majorBidi"/>
+      <w:color w:val="2F5496" w:themeColor="accent1" w:themeShade="BF"/>
+      <w:sz w:val="26"/>
+      <w:szCs w:val="26"/>
+    </w:rPr>
+  </w:style>
+  <w:style w:type="paragraph" w:styleId="Didascalia">
+    <w:name w:val="caption"/>
+    <w:basedOn w:val="Normale"/>
+    <w:next w:val="Normale"/>
+    <w:uiPriority w:val="35"/>
+    <w:unhideWhenUsed/>
+    <w:qFormat/>
+    <w:rsid w:val="00775932"/>
+    <w:pPr>
+      <w:spacing w:after="200" w:line="240" w:lineRule="auto"/>
+    </w:pPr>
+    <w:rPr>
+      <w:i/>
+      <w:iCs/>
+      <w:color w:val="44546A" w:themeColor="text2"/>
+      <w:sz w:val="18"/>
+      <w:szCs w:val="18"/>
+    </w:rPr>
   </w:style>
 </w:styles>
 </file>

</xml_diff>